<commit_message>
bubble sort - ok
</commit_message>
<xml_diff>
--- a/docs/Ficha comparativa de algoritmos de ordenação.docx
+++ b/docs/Ficha comparativa de algoritmos de ordenação.docx
@@ -1,6 +1,6 @@
 
 <file path=word/document.xml><?xml version="1.0" encoding="utf-8"?>
-<w:document xmlns:wpc="http://schemas.microsoft.com/office/word/2010/wordprocessingCanvas" xmlns:cx="http://schemas.microsoft.com/office/drawing/2014/chartex" xmlns:cx1="http://schemas.microsoft.com/office/drawing/2015/9/8/chartex" xmlns:cx2="http://schemas.microsoft.com/office/drawing/2015/10/21/chartex" xmlns:cx3="http://schemas.microsoft.com/office/drawing/2016/5/9/chartex" xmlns:cx4="http://schemas.microsoft.com/office/drawing/2016/5/10/chartex" xmlns:cx5="http://schemas.microsoft.com/office/drawing/2016/5/11/chartex" xmlns:cx6="http://schemas.microsoft.com/office/drawing/2016/5/12/chartex" xmlns:cx7="http://schemas.microsoft.com/office/drawing/2016/5/13/chartex" xmlns:cx8="http://schemas.microsoft.com/office/drawing/2016/5/14/chartex" xmlns:mc="http://schemas.openxmlformats.org/markup-compatibility/2006" xmlns:aink="http://schemas.microsoft.com/office/drawing/2016/ink" xmlns:am3d="http://schemas.microsoft.com/office/drawing/2017/model3d" xmlns:o="urn:schemas-microsoft-com:office:office" xmlns:r="http://schemas.openxmlformats.org/officeDocument/2006/relationships" xmlns:m="http://schemas.openxmlformats.org/officeDocument/2006/math" xmlns:v="urn:schemas-microsoft-com:vml" xmlns:wp14="http://schemas.microsoft.com/office/word/2010/wordprocessingDrawing" xmlns:wp="http://schemas.openxmlformats.org/drawingml/2006/wordprocessingDrawing" xmlns:w10="urn:schemas-microsoft-com:office:word" xmlns:w="http://schemas.openxmlformats.org/wordprocessingml/2006/main" xmlns:w14="http://schemas.microsoft.com/office/word/2010/wordml" xmlns:w15="http://schemas.microsoft.com/office/word/2012/wordml" xmlns:w16cex="http://schemas.microsoft.com/office/word/2018/wordml/cex" xmlns:w16cid="http://schemas.microsoft.com/office/word/2016/wordml/cid" xmlns:w16="http://schemas.microsoft.com/office/word/2018/wordml" xmlns:w16se="http://schemas.microsoft.com/office/word/2015/wordml/symex" xmlns:wpg="http://schemas.microsoft.com/office/word/2010/wordprocessingGroup" xmlns:wpi="http://schemas.microsoft.com/office/word/2010/wordprocessingInk" xmlns:wne="http://schemas.microsoft.com/office/word/2006/wordml" xmlns:wps="http://schemas.microsoft.com/office/word/2010/wordprocessingShape" mc:Ignorable="w14 w15 w16se w16cid w16 w16cex wp14">
+<w:document xmlns:wpc="http://schemas.microsoft.com/office/word/2010/wordprocessingCanvas" xmlns:mc="http://schemas.openxmlformats.org/markup-compatibility/2006" xmlns:o="urn:schemas-microsoft-com:office:office" xmlns:r="http://schemas.openxmlformats.org/officeDocument/2006/relationships" xmlns:m="http://schemas.openxmlformats.org/officeDocument/2006/math" xmlns:v="urn:schemas-microsoft-com:vml" xmlns:wp14="http://schemas.microsoft.com/office/word/2010/wordprocessingDrawing" xmlns:wp="http://schemas.openxmlformats.org/drawingml/2006/wordprocessingDrawing" xmlns:w10="urn:schemas-microsoft-com:office:word" xmlns:w="http://schemas.openxmlformats.org/wordprocessingml/2006/main" xmlns:w14="http://schemas.microsoft.com/office/word/2010/wordml" xmlns:wpg="http://schemas.microsoft.com/office/word/2010/wordprocessingGroup" xmlns:wpi="http://schemas.microsoft.com/office/word/2010/wordprocessingInk" xmlns:wne="http://schemas.microsoft.com/office/word/2006/wordml" xmlns:wps="http://schemas.microsoft.com/office/word/2010/wordprocessingShape" mc:Ignorable="w14 wp14">
   <w:body>
     <w:p>
       <w:pPr>
@@ -2935,6 +2935,57 @@
         </w:rPr>
       </w:pPr>
     </w:p>
+    <w:p>
+      <w:pPr>
+        <w:rPr>
+          <w:lang w:val="pt-PT"/>
+        </w:rPr>
+      </w:pPr>
+      <w:r>
+        <w:rPr>
+          <w:noProof/>
+          <w:lang w:val="pt-BR" w:eastAsia="pt-BR"/>
+        </w:rPr>
+        <w:lastRenderedPageBreak/>
+        <w:drawing>
+          <wp:inline distT="0" distB="0" distL="0" distR="0" wp14:anchorId="2CEBFF2F" wp14:editId="74A96B5D">
+            <wp:extent cx="5612130" cy="2093595"/>
+            <wp:effectExtent l="0" t="0" r="7620" b="1905"/>
+            <wp:docPr id="1" name="Imagem 1"/>
+            <wp:cNvGraphicFramePr>
+              <a:graphicFrameLocks xmlns:a="http://schemas.openxmlformats.org/drawingml/2006/main" noChangeAspect="1"/>
+            </wp:cNvGraphicFramePr>
+            <a:graphic xmlns:a="http://schemas.openxmlformats.org/drawingml/2006/main">
+              <a:graphicData uri="http://schemas.openxmlformats.org/drawingml/2006/picture">
+                <pic:pic xmlns:pic="http://schemas.openxmlformats.org/drawingml/2006/picture">
+                  <pic:nvPicPr>
+                    <pic:cNvPr id="0" name=""/>
+                    <pic:cNvPicPr/>
+                  </pic:nvPicPr>
+                  <pic:blipFill>
+                    <a:blip r:embed="rId7"/>
+                    <a:stretch>
+                      <a:fillRect/>
+                    </a:stretch>
+                  </pic:blipFill>
+                  <pic:spPr>
+                    <a:xfrm>
+                      <a:off x="0" y="0"/>
+                      <a:ext cx="5612130" cy="2093595"/>
+                    </a:xfrm>
+                    <a:prstGeom prst="rect">
+                      <a:avLst/>
+                    </a:prstGeom>
+                  </pic:spPr>
+                </pic:pic>
+              </a:graphicData>
+            </a:graphic>
+          </wp:inline>
+        </w:drawing>
+      </w:r>
+      <w:bookmarkStart w:id="0" w:name="_GoBack"/>
+      <w:bookmarkEnd w:id="0"/>
+    </w:p>
     <w:sectPr>
       <w:pgSz w:w="16838" w:h="11906" w:orient="landscape"/>
       <w:pgMar w:top="567" w:right="992" w:bottom="567" w:left="567" w:header="720" w:footer="720" w:gutter="0"/>
@@ -2946,8 +2997,8 @@
 </file>
 
 <file path=word/numbering.xml><?xml version="1.0" encoding="utf-8"?>
-<w:numbering xmlns:wpc="http://schemas.microsoft.com/office/word/2010/wordprocessingCanvas" xmlns:cx="http://schemas.microsoft.com/office/drawing/2014/chartex" xmlns:cx1="http://schemas.microsoft.com/office/drawing/2015/9/8/chartex" xmlns:cx2="http://schemas.microsoft.com/office/drawing/2015/10/21/chartex" xmlns:cx3="http://schemas.microsoft.com/office/drawing/2016/5/9/chartex" xmlns:cx4="http://schemas.microsoft.com/office/drawing/2016/5/10/chartex" xmlns:cx5="http://schemas.microsoft.com/office/drawing/2016/5/11/chartex" xmlns:cx6="http://schemas.microsoft.com/office/drawing/2016/5/12/chartex" xmlns:cx7="http://schemas.microsoft.com/office/drawing/2016/5/13/chartex" xmlns:cx8="http://schemas.microsoft.com/office/drawing/2016/5/14/chartex" xmlns:mc="http://schemas.openxmlformats.org/markup-compatibility/2006" xmlns:aink="http://schemas.microsoft.com/office/drawing/2016/ink" xmlns:am3d="http://schemas.microsoft.com/office/drawing/2017/model3d" xmlns:o="urn:schemas-microsoft-com:office:office" xmlns:r="http://schemas.openxmlformats.org/officeDocument/2006/relationships" xmlns:m="http://schemas.openxmlformats.org/officeDocument/2006/math" xmlns:v="urn:schemas-microsoft-com:vml" xmlns:wp14="http://schemas.microsoft.com/office/word/2010/wordprocessingDrawing" xmlns:wp="http://schemas.openxmlformats.org/drawingml/2006/wordprocessingDrawing" xmlns:w10="urn:schemas-microsoft-com:office:word" xmlns:w="http://schemas.openxmlformats.org/wordprocessingml/2006/main" xmlns:w14="http://schemas.microsoft.com/office/word/2010/wordml" xmlns:w15="http://schemas.microsoft.com/office/word/2012/wordml" xmlns:w16cex="http://schemas.microsoft.com/office/word/2018/wordml/cex" xmlns:w16cid="http://schemas.microsoft.com/office/word/2016/wordml/cid" xmlns:w16="http://schemas.microsoft.com/office/word/2018/wordml" xmlns:w16se="http://schemas.microsoft.com/office/word/2015/wordml/symex" xmlns:wpg="http://schemas.microsoft.com/office/word/2010/wordprocessingGroup" xmlns:wpi="http://schemas.microsoft.com/office/word/2010/wordprocessingInk" xmlns:wne="http://schemas.microsoft.com/office/word/2006/wordml" xmlns:wps="http://schemas.microsoft.com/office/word/2010/wordprocessingShape" mc:Ignorable="w14 w15 w16se w16cid w16 w16cex wp14">
-  <w:abstractNum w:abstractNumId="0" w15:restartNumberingAfterBreak="0">
+<w:numbering xmlns:wpc="http://schemas.microsoft.com/office/word/2010/wordprocessingCanvas" xmlns:mc="http://schemas.openxmlformats.org/markup-compatibility/2006" xmlns:o="urn:schemas-microsoft-com:office:office" xmlns:r="http://schemas.openxmlformats.org/officeDocument/2006/relationships" xmlns:m="http://schemas.openxmlformats.org/officeDocument/2006/math" xmlns:v="urn:schemas-microsoft-com:vml" xmlns:wp14="http://schemas.microsoft.com/office/word/2010/wordprocessingDrawing" xmlns:wp="http://schemas.openxmlformats.org/drawingml/2006/wordprocessingDrawing" xmlns:w10="urn:schemas-microsoft-com:office:word" xmlns:w="http://schemas.openxmlformats.org/wordprocessingml/2006/main" xmlns:w14="http://schemas.microsoft.com/office/word/2010/wordml" xmlns:wpg="http://schemas.microsoft.com/office/word/2010/wordprocessingGroup" xmlns:wpi="http://schemas.microsoft.com/office/word/2010/wordprocessingInk" xmlns:wne="http://schemas.microsoft.com/office/word/2006/wordml" xmlns:wps="http://schemas.microsoft.com/office/word/2010/wordprocessingShape" mc:Ignorable="w14 wp14">
+  <w:abstractNum w:abstractNumId="0">
     <w:nsid w:val="FFFFFF7C"/>
     <w:multiLevelType w:val="singleLevel"/>
     <w:tmpl w:val="77EE483C"/>
@@ -2964,7 +3015,7 @@
       </w:pPr>
     </w:lvl>
   </w:abstractNum>
-  <w:abstractNum w:abstractNumId="1" w15:restartNumberingAfterBreak="0">
+  <w:abstractNum w:abstractNumId="1">
     <w:nsid w:val="FFFFFF7D"/>
     <w:multiLevelType w:val="singleLevel"/>
     <w:tmpl w:val="D5D83F0E"/>
@@ -2981,7 +3032,7 @@
       </w:pPr>
     </w:lvl>
   </w:abstractNum>
-  <w:abstractNum w:abstractNumId="2" w15:restartNumberingAfterBreak="0">
+  <w:abstractNum w:abstractNumId="2">
     <w:nsid w:val="FFFFFF7E"/>
     <w:multiLevelType w:val="singleLevel"/>
     <w:tmpl w:val="9A58C450"/>
@@ -2998,7 +3049,7 @@
       </w:pPr>
     </w:lvl>
   </w:abstractNum>
-  <w:abstractNum w:abstractNumId="3" w15:restartNumberingAfterBreak="0">
+  <w:abstractNum w:abstractNumId="3">
     <w:nsid w:val="FFFFFF7F"/>
     <w:multiLevelType w:val="singleLevel"/>
     <w:tmpl w:val="B4164064"/>
@@ -3015,7 +3066,7 @@
       </w:pPr>
     </w:lvl>
   </w:abstractNum>
-  <w:abstractNum w:abstractNumId="4" w15:restartNumberingAfterBreak="0">
+  <w:abstractNum w:abstractNumId="4">
     <w:nsid w:val="FFFFFF80"/>
     <w:multiLevelType w:val="singleLevel"/>
     <w:tmpl w:val="B7A6EF66"/>
@@ -3035,7 +3086,7 @@
       </w:rPr>
     </w:lvl>
   </w:abstractNum>
-  <w:abstractNum w:abstractNumId="5" w15:restartNumberingAfterBreak="0">
+  <w:abstractNum w:abstractNumId="5">
     <w:nsid w:val="FFFFFF81"/>
     <w:multiLevelType w:val="singleLevel"/>
     <w:tmpl w:val="9F3A0F56"/>
@@ -3055,7 +3106,7 @@
       </w:rPr>
     </w:lvl>
   </w:abstractNum>
-  <w:abstractNum w:abstractNumId="6" w15:restartNumberingAfterBreak="0">
+  <w:abstractNum w:abstractNumId="6">
     <w:nsid w:val="FFFFFF82"/>
     <w:multiLevelType w:val="singleLevel"/>
     <w:tmpl w:val="790883B0"/>
@@ -3075,7 +3126,7 @@
       </w:rPr>
     </w:lvl>
   </w:abstractNum>
-  <w:abstractNum w:abstractNumId="7" w15:restartNumberingAfterBreak="0">
+  <w:abstractNum w:abstractNumId="7">
     <w:nsid w:val="FFFFFF83"/>
     <w:multiLevelType w:val="singleLevel"/>
     <w:tmpl w:val="451CB078"/>
@@ -3095,7 +3146,7 @@
       </w:rPr>
     </w:lvl>
   </w:abstractNum>
-  <w:abstractNum w:abstractNumId="8" w15:restartNumberingAfterBreak="0">
+  <w:abstractNum w:abstractNumId="8">
     <w:nsid w:val="FFFFFF88"/>
     <w:multiLevelType w:val="singleLevel"/>
     <w:tmpl w:val="BFF6BED0"/>
@@ -3112,7 +3163,7 @@
       </w:pPr>
     </w:lvl>
   </w:abstractNum>
-  <w:abstractNum w:abstractNumId="9" w15:restartNumberingAfterBreak="0">
+  <w:abstractNum w:abstractNumId="9">
     <w:nsid w:val="FFFFFF89"/>
     <w:multiLevelType w:val="singleLevel"/>
     <w:tmpl w:val="9666411C"/>
@@ -3166,7 +3217,7 @@
 </file>
 
 <file path=word/styles.xml><?xml version="1.0" encoding="utf-8"?>
-<w:styles xmlns:mc="http://schemas.openxmlformats.org/markup-compatibility/2006" xmlns:r="http://schemas.openxmlformats.org/officeDocument/2006/relationships" xmlns:w="http://schemas.openxmlformats.org/wordprocessingml/2006/main" xmlns:w14="http://schemas.microsoft.com/office/word/2010/wordml" xmlns:w15="http://schemas.microsoft.com/office/word/2012/wordml" xmlns:w16cex="http://schemas.microsoft.com/office/word/2018/wordml/cex" xmlns:w16cid="http://schemas.microsoft.com/office/word/2016/wordml/cid" xmlns:w16="http://schemas.microsoft.com/office/word/2018/wordml" xmlns:w16se="http://schemas.microsoft.com/office/word/2015/wordml/symex" mc:Ignorable="w14 w15 w16se w16cid w16 w16cex">
+<w:styles xmlns:mc="http://schemas.openxmlformats.org/markup-compatibility/2006" xmlns:r="http://schemas.openxmlformats.org/officeDocument/2006/relationships" xmlns:w="http://schemas.openxmlformats.org/wordprocessingml/2006/main" xmlns:w14="http://schemas.microsoft.com/office/word/2010/wordml" mc:Ignorable="w14">
   <w:docDefaults>
     <w:rPrDefault>
       <w:rPr>
@@ -3180,7 +3231,7 @@
       </w:pPr>
     </w:pPrDefault>
   </w:docDefaults>
-  <w:latentStyles w:defLockedState="0" w:defUIPriority="0" w:defSemiHidden="0" w:defUnhideWhenUsed="0" w:defQFormat="0" w:count="376">
+  <w:latentStyles w:defLockedState="0" w:defUIPriority="0" w:defSemiHidden="0" w:defUnhideWhenUsed="0" w:defQFormat="0" w:count="267">
     <w:lsdException w:name="Normal" w:qFormat="1"/>
     <w:lsdException w:name="heading 1" w:qFormat="1"/>
     <w:lsdException w:name="heading 2" w:unhideWhenUsed="1" w:qFormat="1"/>
@@ -3360,115 +3411,6 @@
     <w:lsdException w:name="Book Title" w:uiPriority="33" w:qFormat="1"/>
     <w:lsdException w:name="Bibliography" w:semiHidden="1" w:uiPriority="37" w:unhideWhenUsed="1"/>
     <w:lsdException w:name="TOC Heading" w:semiHidden="1" w:uiPriority="39" w:unhideWhenUsed="1" w:qFormat="1"/>
-    <w:lsdException w:name="Plain Table 1" w:uiPriority="41"/>
-    <w:lsdException w:name="Plain Table 2" w:uiPriority="42"/>
-    <w:lsdException w:name="Plain Table 3" w:uiPriority="43"/>
-    <w:lsdException w:name="Plain Table 4" w:uiPriority="44"/>
-    <w:lsdException w:name="Plain Table 5" w:uiPriority="45"/>
-    <w:lsdException w:name="Grid Table Light" w:uiPriority="40"/>
-    <w:lsdException w:name="Grid Table 1 Light" w:uiPriority="46"/>
-    <w:lsdException w:name="Grid Table 2" w:uiPriority="47"/>
-    <w:lsdException w:name="Grid Table 3" w:uiPriority="48"/>
-    <w:lsdException w:name="Grid Table 4" w:uiPriority="49"/>
-    <w:lsdException w:name="Grid Table 5 Dark" w:uiPriority="50"/>
-    <w:lsdException w:name="Grid Table 6 Colorful" w:uiPriority="51"/>
-    <w:lsdException w:name="Grid Table 7 Colorful" w:uiPriority="52"/>
-    <w:lsdException w:name="Grid Table 1 Light Accent 1" w:uiPriority="46"/>
-    <w:lsdException w:name="Grid Table 2 Accent 1" w:uiPriority="47"/>
-    <w:lsdException w:name="Grid Table 3 Accent 1" w:uiPriority="48"/>
-    <w:lsdException w:name="Grid Table 4 Accent 1" w:uiPriority="49"/>
-    <w:lsdException w:name="Grid Table 5 Dark Accent 1" w:uiPriority="50"/>
-    <w:lsdException w:name="Grid Table 6 Colorful Accent 1" w:uiPriority="51"/>
-    <w:lsdException w:name="Grid Table 7 Colorful Accent 1" w:uiPriority="52"/>
-    <w:lsdException w:name="Grid Table 1 Light Accent 2" w:uiPriority="46"/>
-    <w:lsdException w:name="Grid Table 2 Accent 2" w:uiPriority="47"/>
-    <w:lsdException w:name="Grid Table 3 Accent 2" w:uiPriority="48"/>
-    <w:lsdException w:name="Grid Table 4 Accent 2" w:uiPriority="49"/>
-    <w:lsdException w:name="Grid Table 5 Dark Accent 2" w:uiPriority="50"/>
-    <w:lsdException w:name="Grid Table 6 Colorful Accent 2" w:uiPriority="51"/>
-    <w:lsdException w:name="Grid Table 7 Colorful Accent 2" w:uiPriority="52"/>
-    <w:lsdException w:name="Grid Table 1 Light Accent 3" w:uiPriority="46"/>
-    <w:lsdException w:name="Grid Table 2 Accent 3" w:uiPriority="47"/>
-    <w:lsdException w:name="Grid Table 3 Accent 3" w:uiPriority="48"/>
-    <w:lsdException w:name="Grid Table 4 Accent 3" w:uiPriority="49"/>
-    <w:lsdException w:name="Grid Table 5 Dark Accent 3" w:uiPriority="50"/>
-    <w:lsdException w:name="Grid Table 6 Colorful Accent 3" w:uiPriority="51"/>
-    <w:lsdException w:name="Grid Table 7 Colorful Accent 3" w:uiPriority="52"/>
-    <w:lsdException w:name="Grid Table 1 Light Accent 4" w:uiPriority="46"/>
-    <w:lsdException w:name="Grid Table 2 Accent 4" w:uiPriority="47"/>
-    <w:lsdException w:name="Grid Table 3 Accent 4" w:uiPriority="48"/>
-    <w:lsdException w:name="Grid Table 4 Accent 4" w:uiPriority="49"/>
-    <w:lsdException w:name="Grid Table 5 Dark Accent 4" w:uiPriority="50"/>
-    <w:lsdException w:name="Grid Table 6 Colorful Accent 4" w:uiPriority="51"/>
-    <w:lsdException w:name="Grid Table 7 Colorful Accent 4" w:uiPriority="52"/>
-    <w:lsdException w:name="Grid Table 1 Light Accent 5" w:uiPriority="46"/>
-    <w:lsdException w:name="Grid Table 2 Accent 5" w:uiPriority="47"/>
-    <w:lsdException w:name="Grid Table 3 Accent 5" w:uiPriority="48"/>
-    <w:lsdException w:name="Grid Table 4 Accent 5" w:uiPriority="49"/>
-    <w:lsdException w:name="Grid Table 5 Dark Accent 5" w:uiPriority="50"/>
-    <w:lsdException w:name="Grid Table 6 Colorful Accent 5" w:uiPriority="51"/>
-    <w:lsdException w:name="Grid Table 7 Colorful Accent 5" w:uiPriority="52"/>
-    <w:lsdException w:name="Grid Table 1 Light Accent 6" w:uiPriority="46"/>
-    <w:lsdException w:name="Grid Table 2 Accent 6" w:uiPriority="47"/>
-    <w:lsdException w:name="Grid Table 3 Accent 6" w:uiPriority="48"/>
-    <w:lsdException w:name="Grid Table 4 Accent 6" w:uiPriority="49"/>
-    <w:lsdException w:name="Grid Table 5 Dark Accent 6" w:uiPriority="50"/>
-    <w:lsdException w:name="Grid Table 6 Colorful Accent 6" w:uiPriority="51"/>
-    <w:lsdException w:name="Grid Table 7 Colorful Accent 6" w:uiPriority="52"/>
-    <w:lsdException w:name="List Table 1 Light" w:uiPriority="46"/>
-    <w:lsdException w:name="List Table 2" w:uiPriority="47"/>
-    <w:lsdException w:name="List Table 3" w:uiPriority="48"/>
-    <w:lsdException w:name="List Table 4" w:uiPriority="49"/>
-    <w:lsdException w:name="List Table 5 Dark" w:uiPriority="50"/>
-    <w:lsdException w:name="List Table 6 Colorful" w:uiPriority="51"/>
-    <w:lsdException w:name="List Table 7 Colorful" w:uiPriority="52"/>
-    <w:lsdException w:name="List Table 1 Light Accent 1" w:uiPriority="46"/>
-    <w:lsdException w:name="List Table 2 Accent 1" w:uiPriority="47"/>
-    <w:lsdException w:name="List Table 3 Accent 1" w:uiPriority="48"/>
-    <w:lsdException w:name="List Table 4 Accent 1" w:uiPriority="49"/>
-    <w:lsdException w:name="List Table 5 Dark Accent 1" w:uiPriority="50"/>
-    <w:lsdException w:name="List Table 6 Colorful Accent 1" w:uiPriority="51"/>
-    <w:lsdException w:name="List Table 7 Colorful Accent 1" w:uiPriority="52"/>
-    <w:lsdException w:name="List Table 1 Light Accent 2" w:uiPriority="46"/>
-    <w:lsdException w:name="List Table 2 Accent 2" w:uiPriority="47"/>
-    <w:lsdException w:name="List Table 3 Accent 2" w:uiPriority="48"/>
-    <w:lsdException w:name="List Table 4 Accent 2" w:uiPriority="49"/>
-    <w:lsdException w:name="List Table 5 Dark Accent 2" w:uiPriority="50"/>
-    <w:lsdException w:name="List Table 6 Colorful Accent 2" w:uiPriority="51"/>
-    <w:lsdException w:name="List Table 7 Colorful Accent 2" w:uiPriority="52"/>
-    <w:lsdException w:name="List Table 1 Light Accent 3" w:uiPriority="46"/>
-    <w:lsdException w:name="List Table 2 Accent 3" w:uiPriority="47"/>
-    <w:lsdException w:name="List Table 3 Accent 3" w:uiPriority="48"/>
-    <w:lsdException w:name="List Table 4 Accent 3" w:uiPriority="49"/>
-    <w:lsdException w:name="List Table 5 Dark Accent 3" w:uiPriority="50"/>
-    <w:lsdException w:name="List Table 6 Colorful Accent 3" w:uiPriority="51"/>
-    <w:lsdException w:name="List Table 7 Colorful Accent 3" w:uiPriority="52"/>
-    <w:lsdException w:name="List Table 1 Light Accent 4" w:uiPriority="46"/>
-    <w:lsdException w:name="List Table 2 Accent 4" w:uiPriority="47"/>
-    <w:lsdException w:name="List Table 3 Accent 4" w:uiPriority="48"/>
-    <w:lsdException w:name="List Table 4 Accent 4" w:uiPriority="49"/>
-    <w:lsdException w:name="List Table 5 Dark Accent 4" w:uiPriority="50"/>
-    <w:lsdException w:name="List Table 6 Colorful Accent 4" w:uiPriority="51"/>
-    <w:lsdException w:name="List Table 7 Colorful Accent 4" w:uiPriority="52"/>
-    <w:lsdException w:name="List Table 1 Light Accent 5" w:uiPriority="46"/>
-    <w:lsdException w:name="List Table 2 Accent 5" w:uiPriority="47"/>
-    <w:lsdException w:name="List Table 3 Accent 5" w:uiPriority="48"/>
-    <w:lsdException w:name="List Table 4 Accent 5" w:uiPriority="49"/>
-    <w:lsdException w:name="List Table 5 Dark Accent 5" w:uiPriority="50"/>
-    <w:lsdException w:name="List Table 6 Colorful Accent 5" w:uiPriority="51"/>
-    <w:lsdException w:name="List Table 7 Colorful Accent 5" w:uiPriority="52"/>
-    <w:lsdException w:name="List Table 1 Light Accent 6" w:uiPriority="46"/>
-    <w:lsdException w:name="List Table 2 Accent 6" w:uiPriority="47"/>
-    <w:lsdException w:name="List Table 3 Accent 6" w:uiPriority="48"/>
-    <w:lsdException w:name="List Table 4 Accent 6" w:uiPriority="49"/>
-    <w:lsdException w:name="List Table 5 Dark Accent 6" w:uiPriority="50"/>
-    <w:lsdException w:name="List Table 6 Colorful Accent 6" w:uiPriority="51"/>
-    <w:lsdException w:name="List Table 7 Colorful Accent 6" w:uiPriority="52"/>
-    <w:lsdException w:name="Mention" w:semiHidden="1" w:uiPriority="99" w:unhideWhenUsed="1"/>
-    <w:lsdException w:name="Smart Hyperlink" w:semiHidden="1" w:uiPriority="99" w:unhideWhenUsed="1"/>
-    <w:lsdException w:name="Hashtag" w:semiHidden="1" w:uiPriority="99" w:unhideWhenUsed="1"/>
-    <w:lsdException w:name="Unresolved Mention" w:semiHidden="1" w:uiPriority="99" w:unhideWhenUsed="1"/>
-    <w:lsdException w:name="Smart Link" w:semiHidden="1" w:uiPriority="99" w:unhideWhenUsed="1"/>
   </w:latentStyles>
   <w:style w:type="paragraph" w:default="1" w:styleId="Normal">
     <w:name w:val="Normal"/>
@@ -3570,6 +3512,364 @@
         <w:insideV w:val="single" w:sz="4" w:space="0" w:color="auto"/>
       </w:tblBorders>
     </w:tblPr>
+  </w:style>
+  <w:style w:type="paragraph" w:styleId="Textodebalo">
+    <w:name w:val="Balloon Text"/>
+    <w:basedOn w:val="Normal"/>
+    <w:link w:val="TextodebaloChar"/>
+    <w:semiHidden/>
+    <w:unhideWhenUsed/>
+    <w:rsid w:val="003A71C1"/>
+    <w:pPr>
+      <w:spacing w:after="0" w:line="240" w:lineRule="auto"/>
+    </w:pPr>
+    <w:rPr>
+      <w:rFonts w:ascii="Tahoma" w:hAnsi="Tahoma" w:cs="Tahoma"/>
+      <w:sz w:val="16"/>
+      <w:szCs w:val="16"/>
+    </w:rPr>
+  </w:style>
+  <w:style w:type="character" w:customStyle="1" w:styleId="TextodebaloChar">
+    <w:name w:val="Texto de balão Char"/>
+    <w:basedOn w:val="Fontepargpadro"/>
+    <w:link w:val="Textodebalo"/>
+    <w:semiHidden/>
+    <w:rsid w:val="003A71C1"/>
+    <w:rPr>
+      <w:rFonts w:ascii="Tahoma" w:hAnsi="Tahoma" w:cs="Tahoma"/>
+      <w:sz w:val="16"/>
+      <w:szCs w:val="16"/>
+      <w:lang w:val="en-US" w:eastAsia="zh-CN"/>
+    </w:rPr>
+  </w:style>
+</w:styles>
+</file>
+
+<file path=word/stylesWithEffects.xml><?xml version="1.0" encoding="utf-8"?>
+<w:styles xmlns:wpc="http://schemas.microsoft.com/office/word/2010/wordprocessingCanvas" xmlns:mc="http://schemas.openxmlformats.org/markup-compatibility/2006" xmlns:o="urn:schemas-microsoft-com:office:office" xmlns:r="http://schemas.openxmlformats.org/officeDocument/2006/relationships" xmlns:m="http://schemas.openxmlformats.org/officeDocument/2006/math" xmlns:v="urn:schemas-microsoft-com:vml" xmlns:wp14="http://schemas.microsoft.com/office/word/2010/wordprocessingDrawing" xmlns:wp="http://schemas.openxmlformats.org/drawingml/2006/wordprocessingDrawing" xmlns:w10="urn:schemas-microsoft-com:office:word" xmlns:w="http://schemas.openxmlformats.org/wordprocessingml/2006/main" xmlns:w14="http://schemas.microsoft.com/office/word/2010/wordml" xmlns:wpg="http://schemas.microsoft.com/office/word/2010/wordprocessingGroup" xmlns:wpi="http://schemas.microsoft.com/office/word/2010/wordprocessingInk" xmlns:wne="http://schemas.microsoft.com/office/word/2006/wordml" xmlns:wps="http://schemas.microsoft.com/office/word/2010/wordprocessingShape" mc:Ignorable="w14 wp14">
+  <w:docDefaults>
+    <w:rPrDefault>
+      <w:rPr>
+        <w:rFonts w:asciiTheme="minorHAnsi" w:eastAsiaTheme="minorEastAsia" w:hAnsiTheme="minorHAnsi" w:cstheme="minorBidi"/>
+        <w:lang w:val="pt-BR" w:eastAsia="pt-BR" w:bidi="ar-SA"/>
+      </w:rPr>
+    </w:rPrDefault>
+    <w:pPrDefault>
+      <w:pPr>
+        <w:spacing w:after="160" w:line="259" w:lineRule="auto"/>
+      </w:pPr>
+    </w:pPrDefault>
+  </w:docDefaults>
+  <w:latentStyles w:defLockedState="0" w:defUIPriority="0" w:defSemiHidden="0" w:defUnhideWhenUsed="0" w:defQFormat="0" w:count="267">
+    <w:lsdException w:name="Normal" w:qFormat="1"/>
+    <w:lsdException w:name="heading 1" w:qFormat="1"/>
+    <w:lsdException w:name="heading 2" w:unhideWhenUsed="1" w:qFormat="1"/>
+    <w:lsdException w:name="heading 3" w:semiHidden="1" w:unhideWhenUsed="1" w:qFormat="1"/>
+    <w:lsdException w:name="heading 4" w:semiHidden="1" w:unhideWhenUsed="1" w:qFormat="1"/>
+    <w:lsdException w:name="heading 5" w:semiHidden="1" w:unhideWhenUsed="1" w:qFormat="1"/>
+    <w:lsdException w:name="heading 6" w:semiHidden="1" w:unhideWhenUsed="1" w:qFormat="1"/>
+    <w:lsdException w:name="heading 7" w:semiHidden="1" w:unhideWhenUsed="1" w:qFormat="1"/>
+    <w:lsdException w:name="heading 8" w:semiHidden="1" w:unhideWhenUsed="1" w:qFormat="1"/>
+    <w:lsdException w:name="heading 9" w:semiHidden="1" w:unhideWhenUsed="1" w:qFormat="1"/>
+    <w:lsdException w:name="caption" w:semiHidden="1" w:unhideWhenUsed="1" w:qFormat="1"/>
+    <w:lsdException w:name="Title" w:qFormat="1"/>
+    <w:lsdException w:name="Default Paragraph Font" w:semiHidden="1"/>
+    <w:lsdException w:name="Subtitle" w:qFormat="1"/>
+    <w:lsdException w:name="Strong" w:qFormat="1"/>
+    <w:lsdException w:name="Emphasis" w:qFormat="1"/>
+    <w:lsdException w:name="HTML Top of Form" w:semiHidden="1" w:uiPriority="99" w:unhideWhenUsed="1"/>
+    <w:lsdException w:name="HTML Bottom of Form" w:semiHidden="1" w:uiPriority="99" w:unhideWhenUsed="1"/>
+    <w:lsdException w:name="HTML Variable" w:semiHidden="1" w:unhideWhenUsed="1"/>
+    <w:lsdException w:name="Normal Table" w:semiHidden="1" w:unhideWhenUsed="1"/>
+    <w:lsdException w:name="No List" w:semiHidden="1" w:uiPriority="99" w:unhideWhenUsed="1"/>
+    <w:lsdException w:name="Outline List 1" w:semiHidden="1" w:uiPriority="99" w:unhideWhenUsed="1"/>
+    <w:lsdException w:name="Outline List 2" w:semiHidden="1" w:uiPriority="99" w:unhideWhenUsed="1"/>
+    <w:lsdException w:name="Outline List 3" w:semiHidden="1" w:uiPriority="99" w:unhideWhenUsed="1"/>
+    <w:lsdException w:name="Table Simple 1" w:semiHidden="1" w:unhideWhenUsed="1"/>
+    <w:lsdException w:name="Table Simple 2" w:semiHidden="1" w:unhideWhenUsed="1"/>
+    <w:lsdException w:name="Table Simple 3" w:semiHidden="1" w:unhideWhenUsed="1"/>
+    <w:lsdException w:name="Table Classic 1" w:semiHidden="1" w:unhideWhenUsed="1"/>
+    <w:lsdException w:name="Table Classic 2" w:semiHidden="1" w:unhideWhenUsed="1"/>
+    <w:lsdException w:name="Table Classic 3" w:semiHidden="1" w:unhideWhenUsed="1"/>
+    <w:lsdException w:name="Table Classic 4" w:semiHidden="1" w:unhideWhenUsed="1"/>
+    <w:lsdException w:name="Table Colorful 1" w:semiHidden="1" w:unhideWhenUsed="1"/>
+    <w:lsdException w:name="Table Colorful 2" w:semiHidden="1" w:unhideWhenUsed="1"/>
+    <w:lsdException w:name="Table Colorful 3" w:semiHidden="1" w:unhideWhenUsed="1"/>
+    <w:lsdException w:name="Table Columns 1" w:semiHidden="1" w:unhideWhenUsed="1"/>
+    <w:lsdException w:name="Table Columns 2" w:semiHidden="1" w:unhideWhenUsed="1"/>
+    <w:lsdException w:name="Table Columns 3" w:semiHidden="1" w:unhideWhenUsed="1"/>
+    <w:lsdException w:name="Table Columns 4" w:semiHidden="1" w:unhideWhenUsed="1"/>
+    <w:lsdException w:name="Table Columns 5" w:semiHidden="1" w:unhideWhenUsed="1"/>
+    <w:lsdException w:name="Table Grid 1" w:semiHidden="1" w:unhideWhenUsed="1"/>
+    <w:lsdException w:name="Table Grid 2" w:semiHidden="1" w:unhideWhenUsed="1"/>
+    <w:lsdException w:name="Table Grid 3" w:semiHidden="1" w:unhideWhenUsed="1"/>
+    <w:lsdException w:name="Table Grid 4" w:semiHidden="1" w:unhideWhenUsed="1"/>
+    <w:lsdException w:name="Table Grid 5" w:semiHidden="1" w:unhideWhenUsed="1"/>
+    <w:lsdException w:name="Table Grid 6" w:semiHidden="1" w:unhideWhenUsed="1"/>
+    <w:lsdException w:name="Table Grid 7" w:semiHidden="1" w:unhideWhenUsed="1"/>
+    <w:lsdException w:name="Table Grid 8" w:semiHidden="1" w:unhideWhenUsed="1"/>
+    <w:lsdException w:name="Table List 1" w:semiHidden="1" w:unhideWhenUsed="1"/>
+    <w:lsdException w:name="Table List 2" w:semiHidden="1" w:unhideWhenUsed="1"/>
+    <w:lsdException w:name="Table List 3" w:semiHidden="1" w:unhideWhenUsed="1"/>
+    <w:lsdException w:name="Table List 4" w:semiHidden="1" w:unhideWhenUsed="1"/>
+    <w:lsdException w:name="Table List 5" w:semiHidden="1" w:unhideWhenUsed="1"/>
+    <w:lsdException w:name="Table List 6" w:semiHidden="1" w:unhideWhenUsed="1"/>
+    <w:lsdException w:name="Table List 7" w:semiHidden="1" w:unhideWhenUsed="1"/>
+    <w:lsdException w:name="Table List 8" w:semiHidden="1" w:unhideWhenUsed="1"/>
+    <w:lsdException w:name="Table 3D effects 1" w:semiHidden="1" w:unhideWhenUsed="1"/>
+    <w:lsdException w:name="Table 3D effects 2" w:semiHidden="1" w:unhideWhenUsed="1"/>
+    <w:lsdException w:name="Table 3D effects 3" w:semiHidden="1" w:unhideWhenUsed="1"/>
+    <w:lsdException w:name="Table Contemporary" w:semiHidden="1" w:unhideWhenUsed="1"/>
+    <w:lsdException w:name="Table Elegant" w:semiHidden="1" w:unhideWhenUsed="1"/>
+    <w:lsdException w:name="Table Professional" w:semiHidden="1" w:unhideWhenUsed="1"/>
+    <w:lsdException w:name="Table Subtle 1" w:semiHidden="1" w:unhideWhenUsed="1"/>
+    <w:lsdException w:name="Table Subtle 2" w:semiHidden="1" w:unhideWhenUsed="1"/>
+    <w:lsdException w:name="Table Web 1" w:semiHidden="1" w:unhideWhenUsed="1"/>
+    <w:lsdException w:name="Table Web 2" w:semiHidden="1" w:unhideWhenUsed="1"/>
+    <w:lsdException w:name="Table Web 3" w:semiHidden="1" w:unhideWhenUsed="1"/>
+    <w:lsdException w:name="Balloon Text" w:semiHidden="1" w:unhideWhenUsed="1"/>
+    <w:lsdException w:name="Table Theme" w:semiHidden="1" w:unhideWhenUsed="1"/>
+    <w:lsdException w:name="Placeholder Text" w:semiHidden="1" w:uiPriority="99"/>
+    <w:lsdException w:name="No Spacing" w:uiPriority="99"/>
+    <w:lsdException w:name="Light Shading" w:uiPriority="99"/>
+    <w:lsdException w:name="Light List" w:uiPriority="99"/>
+    <w:lsdException w:name="Light Grid" w:uiPriority="99"/>
+    <w:lsdException w:name="Medium Shading 1" w:uiPriority="99"/>
+    <w:lsdException w:name="Medium Shading 2" w:uiPriority="99"/>
+    <w:lsdException w:name="Medium List 1" w:uiPriority="99"/>
+    <w:lsdException w:name="Medium List 2" w:uiPriority="99"/>
+    <w:lsdException w:name="Medium Grid 1" w:uiPriority="99"/>
+    <w:lsdException w:name="Medium Grid 2" w:uiPriority="99"/>
+    <w:lsdException w:name="Medium Grid 3" w:uiPriority="99"/>
+    <w:lsdException w:name="Dark List" w:uiPriority="99"/>
+    <w:lsdException w:name="Colorful Shading" w:uiPriority="99"/>
+    <w:lsdException w:name="Colorful List" w:uiPriority="99"/>
+    <w:lsdException w:name="Colorful Grid" w:uiPriority="99"/>
+    <w:lsdException w:name="Light Shading Accent 1" w:uiPriority="99"/>
+    <w:lsdException w:name="Light List Accent 1" w:uiPriority="99"/>
+    <w:lsdException w:name="Light Grid Accent 1" w:uiPriority="99"/>
+    <w:lsdException w:name="Medium Shading 1 Accent 1" w:uiPriority="99"/>
+    <w:lsdException w:name="Medium Shading 2 Accent 1" w:uiPriority="99"/>
+    <w:lsdException w:name="Medium List 1 Accent 1" w:uiPriority="99"/>
+    <w:lsdException w:name="Revision" w:semiHidden="1" w:uiPriority="99"/>
+    <w:lsdException w:name="List Paragraph" w:uiPriority="99"/>
+    <w:lsdException w:name="Quote" w:uiPriority="99"/>
+    <w:lsdException w:name="Intense Quote" w:uiPriority="99"/>
+    <w:lsdException w:name="Medium List 2 Accent 1" w:uiPriority="99"/>
+    <w:lsdException w:name="Medium Grid 1 Accent 1" w:uiPriority="99"/>
+    <w:lsdException w:name="Medium Grid 2 Accent 1" w:uiPriority="99"/>
+    <w:lsdException w:name="Medium Grid 3 Accent 1" w:uiPriority="99"/>
+    <w:lsdException w:name="Dark List Accent 1" w:uiPriority="99"/>
+    <w:lsdException w:name="Colorful Shading Accent 1" w:uiPriority="99"/>
+    <w:lsdException w:name="Colorful List Accent 1" w:uiPriority="99"/>
+    <w:lsdException w:name="Colorful Grid Accent 1" w:uiPriority="99"/>
+    <w:lsdException w:name="Light Shading Accent 2" w:uiPriority="99"/>
+    <w:lsdException w:name="Light List Accent 2" w:uiPriority="99"/>
+    <w:lsdException w:name="Light Grid Accent 2" w:uiPriority="99"/>
+    <w:lsdException w:name="Medium Shading 1 Accent 2" w:uiPriority="99"/>
+    <w:lsdException w:name="Medium Shading 2 Accent 2" w:uiPriority="99"/>
+    <w:lsdException w:name="Medium List 1 Accent 2" w:uiPriority="99"/>
+    <w:lsdException w:name="Medium List 2 Accent 2" w:uiPriority="99"/>
+    <w:lsdException w:name="Medium Grid 1 Accent 2" w:uiPriority="99"/>
+    <w:lsdException w:name="Medium Grid 2 Accent 2" w:uiPriority="99"/>
+    <w:lsdException w:name="Medium Grid 3 Accent 2" w:uiPriority="99"/>
+    <w:lsdException w:name="Dark List Accent 2" w:uiPriority="99"/>
+    <w:lsdException w:name="Colorful Shading Accent 2" w:uiPriority="99"/>
+    <w:lsdException w:name="Colorful List Accent 2" w:uiPriority="99"/>
+    <w:lsdException w:name="Colorful Grid Accent 2" w:uiPriority="99"/>
+    <w:lsdException w:name="Light Shading Accent 3" w:uiPriority="99"/>
+    <w:lsdException w:name="Light List Accent 3" w:uiPriority="99"/>
+    <w:lsdException w:name="Light Grid Accent 3" w:uiPriority="99"/>
+    <w:lsdException w:name="Medium Shading 1 Accent 3" w:uiPriority="99"/>
+    <w:lsdException w:name="Medium Shading 2 Accent 3" w:uiPriority="99"/>
+    <w:lsdException w:name="Medium List 1 Accent 3" w:uiPriority="99"/>
+    <w:lsdException w:name="Medium List 2 Accent 3" w:uiPriority="99"/>
+    <w:lsdException w:name="Medium Grid 1 Accent 3" w:uiPriority="99"/>
+    <w:lsdException w:name="Medium Grid 2 Accent 3" w:uiPriority="99"/>
+    <w:lsdException w:name="Medium Grid 3 Accent 3" w:uiPriority="99"/>
+    <w:lsdException w:name="Dark List Accent 3" w:uiPriority="99"/>
+    <w:lsdException w:name="Colorful Shading Accent 3" w:uiPriority="99"/>
+    <w:lsdException w:name="Colorful List Accent 3" w:uiPriority="99"/>
+    <w:lsdException w:name="Colorful Grid Accent 3" w:uiPriority="99"/>
+    <w:lsdException w:name="Light Shading Accent 4" w:uiPriority="99"/>
+    <w:lsdException w:name="Light List Accent 4" w:uiPriority="99"/>
+    <w:lsdException w:name="Light Grid Accent 4" w:uiPriority="99"/>
+    <w:lsdException w:name="Medium Shading 1 Accent 4" w:uiPriority="99"/>
+    <w:lsdException w:name="Medium Shading 2 Accent 4" w:uiPriority="99"/>
+    <w:lsdException w:name="Medium List 1 Accent 4" w:uiPriority="99"/>
+    <w:lsdException w:name="Medium List 2 Accent 4" w:uiPriority="99"/>
+    <w:lsdException w:name="Medium Grid 1 Accent 4" w:uiPriority="99"/>
+    <w:lsdException w:name="Medium Grid 2 Accent 4" w:uiPriority="99"/>
+    <w:lsdException w:name="Medium Grid 3 Accent 4" w:uiPriority="99"/>
+    <w:lsdException w:name="Dark List Accent 4" w:uiPriority="99"/>
+    <w:lsdException w:name="Colorful Shading Accent 4" w:uiPriority="99"/>
+    <w:lsdException w:name="Colorful List Accent 4" w:uiPriority="99"/>
+    <w:lsdException w:name="Colorful Grid Accent 4" w:uiPriority="99"/>
+    <w:lsdException w:name="Light Shading Accent 5" w:uiPriority="99"/>
+    <w:lsdException w:name="Light List Accent 5" w:uiPriority="99"/>
+    <w:lsdException w:name="Light Grid Accent 5" w:uiPriority="99"/>
+    <w:lsdException w:name="Medium Shading 1 Accent 5" w:uiPriority="99"/>
+    <w:lsdException w:name="Medium Shading 2 Accent 5" w:uiPriority="99"/>
+    <w:lsdException w:name="Medium List 1 Accent 5" w:uiPriority="99"/>
+    <w:lsdException w:name="Medium List 2 Accent 5" w:uiPriority="99"/>
+    <w:lsdException w:name="Medium Grid 1 Accent 5" w:uiPriority="99"/>
+    <w:lsdException w:name="Medium Grid 2 Accent 5" w:uiPriority="99"/>
+    <w:lsdException w:name="Medium Grid 3 Accent 5" w:uiPriority="99"/>
+    <w:lsdException w:name="Dark List Accent 5" w:uiPriority="99"/>
+    <w:lsdException w:name="Colorful Shading Accent 5" w:uiPriority="99"/>
+    <w:lsdException w:name="Colorful List Accent 5" w:uiPriority="99"/>
+    <w:lsdException w:name="Colorful Grid Accent 5" w:uiPriority="99"/>
+    <w:lsdException w:name="Light Shading Accent 6" w:uiPriority="99"/>
+    <w:lsdException w:name="Light List Accent 6" w:uiPriority="99"/>
+    <w:lsdException w:name="Light Grid Accent 6" w:uiPriority="99"/>
+    <w:lsdException w:name="Medium Shading 1 Accent 6" w:uiPriority="99"/>
+    <w:lsdException w:name="Medium Shading 2 Accent 6" w:uiPriority="99"/>
+    <w:lsdException w:name="Medium List 1 Accent 6" w:uiPriority="99"/>
+    <w:lsdException w:name="Medium List 2 Accent 6" w:uiPriority="99"/>
+    <w:lsdException w:name="Medium Grid 1 Accent 6" w:uiPriority="99"/>
+    <w:lsdException w:name="Medium Grid 2 Accent 6" w:uiPriority="99"/>
+    <w:lsdException w:name="Medium Grid 3 Accent 6" w:uiPriority="99"/>
+    <w:lsdException w:name="Dark List Accent 6" w:uiPriority="99"/>
+    <w:lsdException w:name="Colorful Shading Accent 6" w:uiPriority="99"/>
+    <w:lsdException w:name="Colorful List Accent 6" w:uiPriority="99"/>
+    <w:lsdException w:name="Colorful Grid Accent 6" w:uiPriority="99"/>
+    <w:lsdException w:name="Subtle Emphasis" w:uiPriority="19" w:qFormat="1"/>
+    <w:lsdException w:name="Intense Emphasis" w:uiPriority="21" w:qFormat="1"/>
+    <w:lsdException w:name="Subtle Reference" w:uiPriority="31" w:qFormat="1"/>
+    <w:lsdException w:name="Intense Reference" w:uiPriority="32" w:qFormat="1"/>
+    <w:lsdException w:name="Book Title" w:uiPriority="33" w:qFormat="1"/>
+    <w:lsdException w:name="Bibliography" w:semiHidden="1" w:uiPriority="37" w:unhideWhenUsed="1"/>
+    <w:lsdException w:name="TOC Heading" w:semiHidden="1" w:uiPriority="39" w:unhideWhenUsed="1" w:qFormat="1"/>
+  </w:latentStyles>
+  <w:style w:type="paragraph" w:default="1" w:styleId="Normal">
+    <w:name w:val="Normal"/>
+    <w:qFormat/>
+    <w:rsid w:val="0008565F"/>
+    <w:rPr>
+      <w:lang w:val="en-US" w:eastAsia="zh-CN"/>
+    </w:rPr>
+  </w:style>
+  <w:style w:type="paragraph" w:styleId="Ttulo1">
+    <w:name w:val="heading 1"/>
+    <w:basedOn w:val="Normal"/>
+    <w:next w:val="Normal"/>
+    <w:qFormat/>
+    <w:pPr>
+      <w:keepNext/>
+      <w:spacing w:before="240" w:after="60"/>
+      <w:outlineLvl w:val="0"/>
+    </w:pPr>
+    <w:rPr>
+      <w:rFonts w:ascii="Arial" w:hAnsi="Arial"/>
+      <w:b/>
+      <w:kern w:val="32"/>
+      <w:sz w:val="32"/>
+    </w:rPr>
+  </w:style>
+  <w:style w:type="paragraph" w:styleId="Ttulo2">
+    <w:name w:val="heading 2"/>
+    <w:basedOn w:val="Normal"/>
+    <w:next w:val="Normal"/>
+    <w:unhideWhenUsed/>
+    <w:qFormat/>
+    <w:pPr>
+      <w:keepNext/>
+      <w:spacing w:before="240" w:after="60"/>
+      <w:outlineLvl w:val="1"/>
+    </w:pPr>
+    <w:rPr>
+      <w:rFonts w:ascii="Arial" w:hAnsi="Arial"/>
+      <w:b/>
+      <w:sz w:val="28"/>
+    </w:rPr>
+  </w:style>
+  <w:style w:type="character" w:default="1" w:styleId="Fontepargpadro">
+    <w:name w:val="Default Paragraph Font"/>
+    <w:uiPriority w:val="1"/>
+    <w:semiHidden/>
+    <w:unhideWhenUsed/>
+  </w:style>
+  <w:style w:type="table" w:default="1" w:styleId="Tabelanormal">
+    <w:name w:val="Normal Table"/>
+    <w:uiPriority w:val="99"/>
+    <w:semiHidden/>
+    <w:unhideWhenUsed/>
+    <w:tblPr>
+      <w:tblInd w:w="0" w:type="dxa"/>
+      <w:tblCellMar>
+        <w:top w:w="0" w:type="dxa"/>
+        <w:left w:w="108" w:type="dxa"/>
+        <w:bottom w:w="0" w:type="dxa"/>
+        <w:right w:w="108" w:type="dxa"/>
+      </w:tblCellMar>
+    </w:tblPr>
+  </w:style>
+  <w:style w:type="numbering" w:default="1" w:styleId="Semlista">
+    <w:name w:val="No List"/>
+    <w:uiPriority w:val="99"/>
+    <w:semiHidden/>
+    <w:unhideWhenUsed/>
+  </w:style>
+  <w:style w:type="paragraph" w:styleId="Ttulo">
+    <w:name w:val="Title"/>
+    <w:basedOn w:val="Normal"/>
+    <w:qFormat/>
+    <w:pPr>
+      <w:spacing w:before="240" w:after="60"/>
+      <w:jc w:val="center"/>
+      <w:outlineLvl w:val="0"/>
+    </w:pPr>
+    <w:rPr>
+      <w:rFonts w:ascii="Arial" w:hAnsi="Arial" w:cs="Arial"/>
+      <w:b/>
+      <w:bCs/>
+      <w:kern w:val="28"/>
+      <w:sz w:val="32"/>
+      <w:szCs w:val="32"/>
+    </w:rPr>
+  </w:style>
+  <w:style w:type="table" w:styleId="Tabelacomgrade">
+    <w:name w:val="Table Grid"/>
+    <w:basedOn w:val="Tabelanormal"/>
+    <w:tblPr>
+      <w:tblBorders>
+        <w:top w:val="single" w:sz="4" w:space="0" w:color="auto"/>
+        <w:left w:val="single" w:sz="4" w:space="0" w:color="auto"/>
+        <w:bottom w:val="single" w:sz="4" w:space="0" w:color="auto"/>
+        <w:right w:val="single" w:sz="4" w:space="0" w:color="auto"/>
+        <w:insideH w:val="single" w:sz="4" w:space="0" w:color="auto"/>
+        <w:insideV w:val="single" w:sz="4" w:space="0" w:color="auto"/>
+      </w:tblBorders>
+    </w:tblPr>
+  </w:style>
+  <w:style w:type="paragraph" w:styleId="Textodebalo">
+    <w:name w:val="Balloon Text"/>
+    <w:basedOn w:val="Normal"/>
+    <w:link w:val="TextodebaloChar"/>
+    <w:semiHidden/>
+    <w:unhideWhenUsed/>
+    <w:rsid w:val="003A71C1"/>
+    <w:pPr>
+      <w:spacing w:after="0" w:line="240" w:lineRule="auto"/>
+    </w:pPr>
+    <w:rPr>
+      <w:rFonts w:ascii="Tahoma" w:hAnsi="Tahoma" w:cs="Tahoma"/>
+      <w:sz w:val="16"/>
+      <w:szCs w:val="16"/>
+    </w:rPr>
+  </w:style>
+  <w:style w:type="character" w:customStyle="1" w:styleId="TextodebaloChar">
+    <w:name w:val="Texto de balão Char"/>
+    <w:basedOn w:val="Fontepargpadro"/>
+    <w:link w:val="Textodebalo"/>
+    <w:semiHidden/>
+    <w:rsid w:val="003A71C1"/>
+    <w:rPr>
+      <w:rFonts w:ascii="Tahoma" w:hAnsi="Tahoma" w:cs="Tahoma"/>
+      <w:sz w:val="16"/>
+      <w:szCs w:val="16"/>
+      <w:lang w:val="en-US" w:eastAsia="zh-CN"/>
+    </w:rPr>
   </w:style>
 </w:styles>
 </file>

</xml_diff>